<commit_message>
Updated minutes for 2-13.
</commit_message>
<xml_diff>
--- a/Documents/Meetings/2_13_2015/10_Minutes.docx
+++ b/Documents/Meetings/2_13_2015/10_Minutes.docx
@@ -42,7 +42,16 @@
           <w:sz w:val="24"/>
           <w:szCs w:val="24"/>
         </w:rPr>
-        <w:t>Begin Time</w:t>
+        <w:t xml:space="preserve">Begin </w:t>
+      </w:r>
+      <w:proofErr w:type="gramStart"/>
+      <w:r>
+        <w:rPr>
+          <w:b/>
+          <w:sz w:val="24"/>
+          <w:szCs w:val="24"/>
+        </w:rPr>
+        <w:t>Time</w:t>
       </w:r>
       <w:r>
         <w:rPr>
@@ -51,6 +60,7 @@
         </w:rPr>
         <w:t xml:space="preserve">  :</w:t>
       </w:r>
+      <w:proofErr w:type="gramEnd"/>
       <w:r>
         <w:rPr>
           <w:sz w:val="24"/>
@@ -115,217 +125,356 @@
           <w:szCs w:val="24"/>
         </w:rPr>
         <w:t>2</w:t>
+      </w:r>
+      <w:r>
+        <w:rPr>
+          <w:sz w:val="24"/>
+          <w:szCs w:val="24"/>
+        </w:rPr>
+        <w:t>pm</w:t>
+      </w:r>
+    </w:p>
+    <w:p>
+      <w:pPr>
+        <w:pStyle w:val="Normal1"/>
+        <w:spacing w:line="240" w:lineRule="auto"/>
+        <w:rPr>
+          <w:sz w:val="24"/>
+          <w:szCs w:val="24"/>
+        </w:rPr>
+      </w:pPr>
+      <w:r>
+        <w:rPr>
+          <w:b/>
+          <w:sz w:val="24"/>
+          <w:szCs w:val="24"/>
+        </w:rPr>
+        <w:t xml:space="preserve">Location    </w:t>
+      </w:r>
+      <w:r>
+        <w:rPr>
+          <w:b/>
+          <w:sz w:val="24"/>
+          <w:szCs w:val="24"/>
+        </w:rPr>
+        <w:t xml:space="preserve">  </w:t>
+      </w:r>
+      <w:r>
+        <w:rPr>
+          <w:sz w:val="24"/>
+          <w:szCs w:val="24"/>
+        </w:rPr>
+        <w:t>: Commons Building 2</w:t>
+      </w:r>
+      <w:r>
+        <w:rPr>
+          <w:sz w:val="24"/>
+          <w:szCs w:val="24"/>
+          <w:vertAlign w:val="superscript"/>
+        </w:rPr>
+        <w:t>nd</w:t>
+      </w:r>
+      <w:r>
+        <w:rPr>
+          <w:sz w:val="24"/>
+          <w:szCs w:val="24"/>
+        </w:rPr>
+        <w:t xml:space="preserve"> floor</w:t>
+      </w:r>
+    </w:p>
+    <w:p>
+      <w:pPr>
+        <w:rPr>
+          <w:sz w:val="24"/>
+          <w:szCs w:val="24"/>
+        </w:rPr>
+      </w:pPr>
+    </w:p>
+    <w:p>
+      <w:pPr>
+        <w:rPr>
+          <w:sz w:val="24"/>
+          <w:szCs w:val="24"/>
+        </w:rPr>
+      </w:pPr>
+      <w:r>
+        <w:rPr>
+          <w:b/>
+          <w:sz w:val="24"/>
+          <w:szCs w:val="24"/>
+        </w:rPr>
+        <w:t xml:space="preserve">Members </w:t>
+      </w:r>
+      <w:proofErr w:type="gramStart"/>
+      <w:r>
+        <w:rPr>
+          <w:b/>
+          <w:sz w:val="24"/>
+          <w:szCs w:val="24"/>
+        </w:rPr>
+        <w:t>Present :</w:t>
+      </w:r>
+      <w:proofErr w:type="gramEnd"/>
+      <w:r>
+        <w:rPr>
+          <w:sz w:val="24"/>
+          <w:szCs w:val="24"/>
+        </w:rPr>
+        <w:t xml:space="preserve"> Scott Smoke, Riley Smith, Jordan Beck, Joshua Ford, Jeffrey Allen</w:t>
+      </w:r>
+    </w:p>
+    <w:p>
+      <w:pPr>
+        <w:rPr>
+          <w:sz w:val="24"/>
+          <w:szCs w:val="24"/>
+        </w:rPr>
+      </w:pPr>
+      <w:r>
+        <w:rPr>
+          <w:b/>
+          <w:sz w:val="24"/>
+          <w:szCs w:val="24"/>
+        </w:rPr>
+        <w:t xml:space="preserve">Members </w:t>
+      </w:r>
+      <w:proofErr w:type="gramStart"/>
+      <w:r>
+        <w:rPr>
+          <w:b/>
+          <w:sz w:val="24"/>
+          <w:szCs w:val="24"/>
+        </w:rPr>
+        <w:t>Absent  :</w:t>
+      </w:r>
+      <w:proofErr w:type="gramEnd"/>
+      <w:r>
+        <w:rPr>
+          <w:b/>
+          <w:sz w:val="24"/>
+          <w:szCs w:val="24"/>
+        </w:rPr>
+        <w:t xml:space="preserve"> </w:t>
+      </w:r>
+      <w:r>
+        <w:rPr>
+          <w:sz w:val="24"/>
+          <w:szCs w:val="24"/>
+        </w:rPr>
+        <w:t>N/A</w:t>
+      </w:r>
+    </w:p>
+    <w:p>
+      <w:pPr>
+        <w:rPr>
+          <w:sz w:val="24"/>
+          <w:szCs w:val="24"/>
+        </w:rPr>
+      </w:pPr>
+    </w:p>
+    <w:p>
+      <w:pPr>
+        <w:jc w:val="center"/>
+        <w:rPr>
+          <w:sz w:val="24"/>
+          <w:szCs w:val="24"/>
+        </w:rPr>
+      </w:pPr>
+      <w:r>
+        <w:rPr>
+          <w:i/>
+          <w:sz w:val="24"/>
+          <w:szCs w:val="24"/>
+          <w:u w:val="single"/>
+        </w:rPr>
+        <w:t>Agenda</w:t>
+      </w:r>
+    </w:p>
+    <w:p>
+      <w:pPr>
+        <w:jc w:val="center"/>
+        <w:rPr>
+          <w:sz w:val="24"/>
+          <w:szCs w:val="24"/>
+        </w:rPr>
+      </w:pPr>
+    </w:p>
+    <w:p>
+      <w:pPr>
+        <w:pStyle w:val="Normal1"/>
+        <w:numPr>
+          <w:ilvl w:val="0"/>
+          <w:numId w:val="2"/>
+        </w:numPr>
+        <w:spacing w:after="0"/>
+        <w:ind w:hanging="359"/>
+        <w:contextualSpacing/>
+        <w:rPr>
+          <w:sz w:val="24"/>
+        </w:rPr>
+      </w:pPr>
+      <w:r>
+        <w:rPr>
+          <w:sz w:val="24"/>
+        </w:rPr>
+        <w:t xml:space="preserve">Discuss Meeting with Dr. </w:t>
+      </w:r>
+      <w:proofErr w:type="spellStart"/>
+      <w:r>
+        <w:rPr>
+          <w:sz w:val="24"/>
+        </w:rPr>
+        <w:t>Roden</w:t>
+      </w:r>
+      <w:proofErr w:type="spellEnd"/>
+    </w:p>
+    <w:p>
+      <w:pPr>
+        <w:pStyle w:val="Normal1"/>
+        <w:numPr>
+          <w:ilvl w:val="0"/>
+          <w:numId w:val="2"/>
+        </w:numPr>
+        <w:spacing w:after="0"/>
+        <w:ind w:hanging="359"/>
+        <w:contextualSpacing/>
+        <w:rPr>
+          <w:sz w:val="24"/>
+        </w:rPr>
+      </w:pPr>
+      <w:r>
+        <w:rPr>
+          <w:sz w:val="24"/>
+        </w:rPr>
+        <w:t>Structure Mockups</w:t>
+      </w:r>
+    </w:p>
+    <w:p>
+      <w:pPr>
+        <w:pStyle w:val="Normal1"/>
+        <w:numPr>
+          <w:ilvl w:val="0"/>
+          <w:numId w:val="2"/>
+        </w:numPr>
+        <w:spacing w:after="0"/>
+        <w:ind w:hanging="359"/>
+        <w:contextualSpacing/>
+        <w:rPr>
+          <w:sz w:val="24"/>
+        </w:rPr>
+      </w:pPr>
+      <w:r>
+        <w:rPr>
+          <w:sz w:val="24"/>
+        </w:rPr>
+        <w:t>Review Questions</w:t>
+      </w:r>
+    </w:p>
+    <w:p>
+      <w:pPr>
+        <w:pStyle w:val="Normal1"/>
+        <w:numPr>
+          <w:ilvl w:val="0"/>
+          <w:numId w:val="2"/>
+        </w:numPr>
+        <w:spacing w:after="0"/>
+        <w:ind w:hanging="359"/>
+        <w:contextualSpacing/>
+        <w:rPr>
+          <w:sz w:val="24"/>
+        </w:rPr>
+      </w:pPr>
+      <w:r>
+        <w:rPr>
+          <w:sz w:val="24"/>
+        </w:rPr>
+        <w:t>Review Desktop Proposal</w:t>
+      </w:r>
+    </w:p>
+    <w:p>
+      <w:pPr>
+        <w:rPr>
+          <w:sz w:val="24"/>
+          <w:szCs w:val="24"/>
+        </w:rPr>
+      </w:pPr>
+    </w:p>
+    <w:p>
+      <w:pPr>
+        <w:jc w:val="center"/>
+        <w:rPr>
+          <w:sz w:val="24"/>
+          <w:szCs w:val="24"/>
+        </w:rPr>
+      </w:pPr>
+      <w:r>
+        <w:rPr>
+          <w:i/>
+          <w:sz w:val="24"/>
+          <w:szCs w:val="24"/>
+          <w:u w:val="single"/>
+        </w:rPr>
+        <w:t>Decisions/Actions</w:t>
+      </w:r>
+    </w:p>
+    <w:p>
+      <w:pPr>
+        <w:jc w:val="center"/>
+        <w:rPr>
+          <w:sz w:val="24"/>
+          <w:szCs w:val="24"/>
+        </w:rPr>
+      </w:pPr>
+    </w:p>
+    <w:p>
+      <w:pPr>
+        <w:ind w:firstLine="720"/>
+        <w:rPr>
+          <w:sz w:val="24"/>
+          <w:szCs w:val="24"/>
+        </w:rPr>
+      </w:pPr>
+      <w:r>
+        <w:rPr>
+          <w:sz w:val="24"/>
+          <w:szCs w:val="24"/>
+        </w:rPr>
+        <w:t xml:space="preserve">Began with discussing how the meeting will be conducted with Dr. </w:t>
+      </w:r>
+      <w:proofErr w:type="spellStart"/>
+      <w:r>
+        <w:rPr>
+          <w:sz w:val="24"/>
+          <w:szCs w:val="24"/>
+        </w:rPr>
+        <w:t>Roden</w:t>
+      </w:r>
+      <w:proofErr w:type="spellEnd"/>
+      <w:r>
+        <w:rPr>
+          <w:sz w:val="24"/>
+          <w:szCs w:val="24"/>
+        </w:rPr>
+        <w:t>. Scott, Riley, and Jordan discussed their desktop mockup. Jeffrey and Josh discussed their web design mockup.</w:t>
+      </w:r>
+    </w:p>
+    <w:p>
+      <w:pPr>
+        <w:ind w:firstLine="720"/>
+        <w:rPr>
+          <w:sz w:val="24"/>
+          <w:szCs w:val="24"/>
+        </w:rPr>
+      </w:pPr>
+      <w:r>
+        <w:rPr>
+          <w:sz w:val="24"/>
+          <w:szCs w:val="24"/>
+        </w:rPr>
+        <w:t>Jeffrey read aloud the desktop proposal that was reviewed by the UNA writing center. The focus of the document was not declared. There were problems with condensing all arguments down to a one page document.  Jeffrey omitted some example and supporting arguments.</w:t>
       </w:r>
       <w:bookmarkStart w:id="0" w:name="_GoBack"/>
       <w:bookmarkEnd w:id="0"/>
-      <w:r>
-        <w:rPr>
-          <w:sz w:val="24"/>
-          <w:szCs w:val="24"/>
-        </w:rPr>
-        <w:t>pm</w:t>
-      </w:r>
-    </w:p>
-    <w:p>
-      <w:pPr>
-        <w:pStyle w:val="Normal1"/>
-        <w:spacing w:line="240" w:lineRule="auto"/>
-        <w:rPr>
-          <w:sz w:val="24"/>
-          <w:szCs w:val="24"/>
-        </w:rPr>
-      </w:pPr>
-      <w:r>
-        <w:rPr>
-          <w:b/>
-          <w:sz w:val="24"/>
-          <w:szCs w:val="24"/>
-        </w:rPr>
-        <w:t xml:space="preserve">Location    </w:t>
-      </w:r>
-      <w:r>
-        <w:rPr>
-          <w:b/>
-          <w:sz w:val="24"/>
-          <w:szCs w:val="24"/>
-        </w:rPr>
-        <w:t xml:space="preserve">  </w:t>
-      </w:r>
-      <w:r>
-        <w:rPr>
-          <w:sz w:val="24"/>
-          <w:szCs w:val="24"/>
-        </w:rPr>
-        <w:t>: Commons Building 2</w:t>
-      </w:r>
-      <w:r>
-        <w:rPr>
-          <w:sz w:val="24"/>
-          <w:szCs w:val="24"/>
-          <w:vertAlign w:val="superscript"/>
-        </w:rPr>
-        <w:t>nd</w:t>
-      </w:r>
-      <w:r>
-        <w:rPr>
-          <w:sz w:val="24"/>
-          <w:szCs w:val="24"/>
-        </w:rPr>
-        <w:t xml:space="preserve"> floor</w:t>
-      </w:r>
-    </w:p>
-    <w:p>
-      <w:pPr>
-        <w:rPr>
-          <w:sz w:val="24"/>
-          <w:szCs w:val="24"/>
-        </w:rPr>
-      </w:pPr>
-    </w:p>
-    <w:p>
-      <w:pPr>
-        <w:rPr>
-          <w:sz w:val="24"/>
-          <w:szCs w:val="24"/>
-        </w:rPr>
-      </w:pPr>
-      <w:r>
-        <w:rPr>
-          <w:b/>
-          <w:sz w:val="24"/>
-          <w:szCs w:val="24"/>
-        </w:rPr>
-        <w:t>Members Present :</w:t>
-      </w:r>
-      <w:r>
-        <w:rPr>
-          <w:sz w:val="24"/>
-          <w:szCs w:val="24"/>
-        </w:rPr>
-        <w:t xml:space="preserve"> Scott Smoke, Riley Smith, Jordan Beck, Joshua Ford, Jeffrey Allen</w:t>
-      </w:r>
-    </w:p>
-    <w:p>
-      <w:pPr>
-        <w:rPr>
-          <w:sz w:val="24"/>
-          <w:szCs w:val="24"/>
-        </w:rPr>
-      </w:pPr>
-      <w:r>
-        <w:rPr>
-          <w:b/>
-          <w:sz w:val="24"/>
-          <w:szCs w:val="24"/>
-        </w:rPr>
-        <w:t xml:space="preserve">Members Absent  : </w:t>
-      </w:r>
-      <w:r>
-        <w:rPr>
-          <w:sz w:val="24"/>
-          <w:szCs w:val="24"/>
-        </w:rPr>
-        <w:t>N/A</w:t>
-      </w:r>
-    </w:p>
-    <w:p>
-      <w:pPr>
-        <w:rPr>
-          <w:sz w:val="24"/>
-          <w:szCs w:val="24"/>
-        </w:rPr>
-      </w:pPr>
-    </w:p>
-    <w:p>
-      <w:pPr>
-        <w:jc w:val="center"/>
-        <w:rPr>
-          <w:sz w:val="24"/>
-          <w:szCs w:val="24"/>
-        </w:rPr>
-      </w:pPr>
-      <w:r>
-        <w:rPr>
-          <w:i/>
-          <w:sz w:val="24"/>
-          <w:szCs w:val="24"/>
-          <w:u w:val="single"/>
-        </w:rPr>
-        <w:t>Agenda</w:t>
-      </w:r>
-    </w:p>
-    <w:p>
-      <w:pPr>
-        <w:jc w:val="center"/>
-        <w:rPr>
-          <w:sz w:val="24"/>
-          <w:szCs w:val="24"/>
-        </w:rPr>
-      </w:pPr>
-    </w:p>
-    <w:p>
-      <w:pPr>
-        <w:numPr>
-          <w:ilvl w:val="0"/>
-          <w:numId w:val="1"/>
-        </w:numPr>
-        <w:ind w:hanging="359"/>
-        <w:contextualSpacing/>
-        <w:rPr>
-          <w:sz w:val="24"/>
-          <w:szCs w:val="24"/>
-        </w:rPr>
-      </w:pPr>
-      <w:r>
-        <w:rPr>
-          <w:sz w:val="24"/>
-          <w:szCs w:val="24"/>
-        </w:rPr>
-        <w:t>Temp Topics</w:t>
-      </w:r>
-    </w:p>
-    <w:p>
-      <w:pPr>
-        <w:jc w:val="center"/>
-        <w:rPr>
-          <w:sz w:val="24"/>
-          <w:szCs w:val="24"/>
-        </w:rPr>
-      </w:pPr>
-      <w:r>
-        <w:rPr>
-          <w:i/>
-          <w:sz w:val="24"/>
-          <w:szCs w:val="24"/>
-          <w:u w:val="single"/>
-        </w:rPr>
-        <w:t>Decisions/Actions</w:t>
-      </w:r>
-    </w:p>
-    <w:p>
-      <w:pPr>
-        <w:jc w:val="center"/>
-        <w:rPr>
-          <w:sz w:val="24"/>
-          <w:szCs w:val="24"/>
-        </w:rPr>
-      </w:pPr>
-    </w:p>
-    <w:p>
-      <w:pPr>
-        <w:ind w:firstLine="720"/>
-        <w:rPr>
-          <w:sz w:val="24"/>
-          <w:szCs w:val="24"/>
-        </w:rPr>
-      </w:pPr>
-      <w:r>
-        <w:rPr>
-          <w:sz w:val="24"/>
-          <w:szCs w:val="24"/>
-        </w:rPr>
-        <w:t>Temp summary</w:t>
-      </w:r>
     </w:p>
     <w:sectPr>
       <w:headerReference w:type="default" r:id="rId8"/>
@@ -555,8 +704,124 @@
       </w:rPr>
     </w:lvl>
   </w:abstractNum>
+  <w:abstractNum w:abstractNumId="1">
+    <w:nsid w:val="76F449D1"/>
+    <w:multiLevelType w:val="multilevel"/>
+    <w:tmpl w:val="3F4482F8"/>
+    <w:lvl w:ilvl="0">
+      <w:start w:val="1"/>
+      <w:numFmt w:val="decimal"/>
+      <w:lvlText w:val="%1."/>
+      <w:lvlJc w:val="left"/>
+      <w:pPr>
+        <w:ind w:left="720" w:firstLine="360"/>
+      </w:pPr>
+    </w:lvl>
+    <w:lvl w:ilvl="1">
+      <w:start w:val="1"/>
+      <w:numFmt w:val="lowerLetter"/>
+      <w:lvlText w:val="%2."/>
+      <w:lvlJc w:val="left"/>
+      <w:pPr>
+        <w:ind w:left="1440" w:firstLine="1080"/>
+      </w:pPr>
+    </w:lvl>
+    <w:lvl w:ilvl="2">
+      <w:start w:val="1"/>
+      <w:numFmt w:val="lowerRoman"/>
+      <w:lvlText w:val="%3."/>
+      <w:lvlJc w:val="right"/>
+      <w:pPr>
+        <w:ind w:left="2160" w:firstLine="1980"/>
+      </w:pPr>
+    </w:lvl>
+    <w:lvl w:ilvl="3">
+      <w:start w:val="1"/>
+      <w:numFmt w:val="decimal"/>
+      <w:lvlText w:val="%4."/>
+      <w:lvlJc w:val="left"/>
+      <w:pPr>
+        <w:ind w:left="2880" w:firstLine="2520"/>
+      </w:pPr>
+    </w:lvl>
+    <w:lvl w:ilvl="4">
+      <w:start w:val="1"/>
+      <w:numFmt w:val="lowerLetter"/>
+      <w:lvlText w:val="%5."/>
+      <w:lvlJc w:val="left"/>
+      <w:pPr>
+        <w:ind w:left="3600" w:firstLine="3240"/>
+      </w:pPr>
+    </w:lvl>
+    <w:lvl w:ilvl="5">
+      <w:start w:val="1"/>
+      <w:numFmt w:val="lowerRoman"/>
+      <w:lvlText w:val="%6."/>
+      <w:lvlJc w:val="right"/>
+      <w:pPr>
+        <w:ind w:left="4320" w:firstLine="4140"/>
+      </w:pPr>
+    </w:lvl>
+    <w:lvl w:ilvl="6">
+      <w:start w:val="1"/>
+      <w:numFmt w:val="decimal"/>
+      <w:lvlText w:val="%7."/>
+      <w:lvlJc w:val="left"/>
+      <w:pPr>
+        <w:ind w:left="5040" w:firstLine="4680"/>
+      </w:pPr>
+    </w:lvl>
+    <w:lvl w:ilvl="7">
+      <w:start w:val="1"/>
+      <w:numFmt w:val="lowerLetter"/>
+      <w:lvlText w:val="%8."/>
+      <w:lvlJc w:val="left"/>
+      <w:pPr>
+        <w:ind w:left="5760" w:firstLine="5400"/>
+      </w:pPr>
+    </w:lvl>
+    <w:lvl w:ilvl="8">
+      <w:start w:val="1"/>
+      <w:numFmt w:val="lowerRoman"/>
+      <w:lvlText w:val="%9."/>
+      <w:lvlJc w:val="right"/>
+      <w:pPr>
+        <w:ind w:left="6480" w:firstLine="6300"/>
+      </w:pPr>
+    </w:lvl>
+  </w:abstractNum>
   <w:num w:numId="1">
     <w:abstractNumId w:val="0"/>
+  </w:num>
+  <w:num w:numId="2">
+    <w:abstractNumId w:val="1"/>
+    <w:lvlOverride w:ilvl="0">
+      <w:startOverride w:val="1"/>
+    </w:lvlOverride>
+    <w:lvlOverride w:ilvl="1">
+      <w:startOverride w:val="1"/>
+    </w:lvlOverride>
+    <w:lvlOverride w:ilvl="2">
+      <w:startOverride w:val="1"/>
+    </w:lvlOverride>
+    <w:lvlOverride w:ilvl="3">
+      <w:startOverride w:val="1"/>
+    </w:lvlOverride>
+    <w:lvlOverride w:ilvl="4">
+      <w:startOverride w:val="1"/>
+    </w:lvlOverride>
+    <w:lvlOverride w:ilvl="5">
+      <w:startOverride w:val="1"/>
+    </w:lvlOverride>
+    <w:lvlOverride w:ilvl="6">
+      <w:startOverride w:val="1"/>
+    </w:lvlOverride>
+    <w:lvlOverride w:ilvl="7">
+      <w:startOverride w:val="1"/>
+    </w:lvlOverride>
+    <w:lvlOverride w:ilvl="8">
+      <w:startOverride w:val="1"/>
+    </w:lvlOverride>
   </w:num>
 </w:numbering>
 </file>

</xml_diff>

<commit_message>
Fixed some meeting dates
</commit_message>
<xml_diff>
--- a/Documents/Meetings/2_13_2015/10_Minutes.docx
+++ b/Documents/Meetings/2_13_2015/10_Minutes.docx
@@ -1,6 +1,6 @@
 
 <file path=word/document.xml><?xml version="1.0" encoding="utf-8"?>
-<w:document xmlns:wpc="http://schemas.microsoft.com/office/word/2010/wordprocessingCanvas" xmlns:mc="http://schemas.openxmlformats.org/markup-compatibility/2006" xmlns:o="urn:schemas-microsoft-com:office:office" xmlns:r="http://schemas.openxmlformats.org/officeDocument/2006/relationships" xmlns:m="http://schemas.openxmlformats.org/officeDocument/2006/math" xmlns:v="urn:schemas-microsoft-com:vml" xmlns:wp14="http://schemas.microsoft.com/office/word/2010/wordprocessingDrawing" xmlns:wp="http://schemas.openxmlformats.org/drawingml/2006/wordprocessingDrawing" xmlns:w10="urn:schemas-microsoft-com:office:word" xmlns:w="http://schemas.openxmlformats.org/wordprocessingml/2006/main" xmlns:w14="http://schemas.microsoft.com/office/word/2010/wordml" xmlns:wpg="http://schemas.microsoft.com/office/word/2010/wordprocessingGroup" xmlns:wpi="http://schemas.microsoft.com/office/word/2010/wordprocessingInk" xmlns:wne="http://schemas.microsoft.com/office/word/2006/wordml" xmlns:wps="http://schemas.microsoft.com/office/word/2010/wordprocessingShape" mc:Ignorable="w14 wp14">
+<w:document xmlns:wpc="http://schemas.microsoft.com/office/word/2010/wordprocessingCanvas" xmlns:mo="http://schemas.microsoft.com/office/mac/office/2008/main" xmlns:mc="http://schemas.openxmlformats.org/markup-compatibility/2006" xmlns:mv="urn:schemas-microsoft-com:mac:vml" xmlns:o="urn:schemas-microsoft-com:office:office" xmlns:r="http://schemas.openxmlformats.org/officeDocument/2006/relationships" xmlns:m="http://schemas.openxmlformats.org/officeDocument/2006/math" xmlns:v="urn:schemas-microsoft-com:vml" xmlns:wp14="http://schemas.microsoft.com/office/word/2010/wordprocessingDrawing" xmlns:wp="http://schemas.openxmlformats.org/drawingml/2006/wordprocessingDrawing" xmlns:w10="urn:schemas-microsoft-com:office:word" xmlns:w="http://schemas.openxmlformats.org/wordprocessingml/2006/main" xmlns:w14="http://schemas.microsoft.com/office/word/2010/wordml" xmlns:wpg="http://schemas.microsoft.com/office/word/2010/wordprocessingGroup" xmlns:wpi="http://schemas.microsoft.com/office/word/2010/wordprocessingInk" xmlns:wne="http://schemas.microsoft.com/office/word/2006/wordml" xmlns:wps="http://schemas.microsoft.com/office/word/2010/wordprocessingShape" mc:Ignorable="w14 wp14">
   <w:background w:color="FFFFFF"/>
   <w:body>
     <w:p>
@@ -42,16 +42,7 @@
           <w:sz w:val="24"/>
           <w:szCs w:val="24"/>
         </w:rPr>
-        <w:t xml:space="preserve">Begin </w:t>
-      </w:r>
-      <w:proofErr w:type="gramStart"/>
-      <w:r>
-        <w:rPr>
-          <w:b/>
-          <w:sz w:val="24"/>
-          <w:szCs w:val="24"/>
-        </w:rPr>
-        <w:t>Time</w:t>
+        <w:t>Begin Time</w:t>
       </w:r>
       <w:r>
         <w:rPr>
@@ -60,7 +51,6 @@
         </w:rPr>
         <w:t xml:space="preserve">  :</w:t>
       </w:r>
-      <w:proofErr w:type="gramEnd"/>
       <w:r>
         <w:rPr>
           <w:sz w:val="24"/>
@@ -203,58 +193,30 @@
           <w:sz w:val="24"/>
           <w:szCs w:val="24"/>
         </w:rPr>
-        <w:t xml:space="preserve">Members </w:t>
-      </w:r>
-      <w:proofErr w:type="gramStart"/>
+        <w:t>Members Present :</w:t>
+      </w:r>
+      <w:r>
+        <w:rPr>
+          <w:sz w:val="24"/>
+          <w:szCs w:val="24"/>
+        </w:rPr>
+        <w:t xml:space="preserve"> Scott Smoke, Riley Smith, Jordan Beck, Joshua Ford, Jeffrey Allen</w:t>
+      </w:r>
+    </w:p>
+    <w:p>
+      <w:pPr>
+        <w:rPr>
+          <w:sz w:val="24"/>
+          <w:szCs w:val="24"/>
+        </w:rPr>
+      </w:pPr>
       <w:r>
         <w:rPr>
           <w:b/>
           <w:sz w:val="24"/>
           <w:szCs w:val="24"/>
         </w:rPr>
-        <w:t>Present :</w:t>
-      </w:r>
-      <w:proofErr w:type="gramEnd"/>
-      <w:r>
-        <w:rPr>
-          <w:sz w:val="24"/>
-          <w:szCs w:val="24"/>
-        </w:rPr>
-        <w:t xml:space="preserve"> Scott Smoke, Riley Smith, Jordan Beck, Joshua Ford, Jeffrey Allen</w:t>
-      </w:r>
-    </w:p>
-    <w:p>
-      <w:pPr>
-        <w:rPr>
-          <w:sz w:val="24"/>
-          <w:szCs w:val="24"/>
-        </w:rPr>
-      </w:pPr>
-      <w:r>
-        <w:rPr>
-          <w:b/>
-          <w:sz w:val="24"/>
-          <w:szCs w:val="24"/>
-        </w:rPr>
-        <w:t xml:space="preserve">Members </w:t>
-      </w:r>
-      <w:proofErr w:type="gramStart"/>
-      <w:r>
-        <w:rPr>
-          <w:b/>
-          <w:sz w:val="24"/>
-          <w:szCs w:val="24"/>
-        </w:rPr>
-        <w:t>Absent  :</w:t>
-      </w:r>
-      <w:proofErr w:type="gramEnd"/>
-      <w:r>
-        <w:rPr>
-          <w:b/>
-          <w:sz w:val="24"/>
-          <w:szCs w:val="24"/>
-        </w:rPr>
-        <w:t xml:space="preserve"> </w:t>
+        <w:t xml:space="preserve">Members Absent  : </w:t>
       </w:r>
       <w:r>
         <w:rPr>
@@ -317,16 +279,8 @@
         <w:rPr>
           <w:sz w:val="24"/>
         </w:rPr>
-        <w:t xml:space="preserve">Discuss Meeting with Dr. </w:t>
-      </w:r>
-      <w:proofErr w:type="spellStart"/>
-      <w:r>
-        <w:rPr>
-          <w:sz w:val="24"/>
-        </w:rPr>
-        <w:t>Roden</w:t>
-      </w:r>
-      <w:proofErr w:type="spellEnd"/>
+        <w:t>Discuss Meeting with Dr. Roden</w:t>
+      </w:r>
     </w:p>
     <w:p>
       <w:pPr>
@@ -439,23 +393,7 @@
           <w:sz w:val="24"/>
           <w:szCs w:val="24"/>
         </w:rPr>
-        <w:t xml:space="preserve">Began with discussing how the meeting will be conducted with Dr. </w:t>
-      </w:r>
-      <w:proofErr w:type="spellStart"/>
-      <w:r>
-        <w:rPr>
-          <w:sz w:val="24"/>
-          <w:szCs w:val="24"/>
-        </w:rPr>
-        <w:t>Roden</w:t>
-      </w:r>
-      <w:proofErr w:type="spellEnd"/>
-      <w:r>
-        <w:rPr>
-          <w:sz w:val="24"/>
-          <w:szCs w:val="24"/>
-        </w:rPr>
-        <w:t>. Scott, Riley, and Jordan discussed their desktop mockup. Jeffrey and Josh discussed their web design mockup.</w:t>
+        <w:t>Began with discussing how the meeting will be conducted with Dr. Roden. Scott, Riley, and Jordan discussed their desktop mockup. Jeffrey and Josh discussed their web design mockup.</w:t>
       </w:r>
     </w:p>
     <w:p>
@@ -473,12 +411,14 @@
         </w:rPr>
         <w:t>Jeffrey read aloud the desktop proposal that was reviewed by the UNA writing center. The focus of the document was not declared. There were problems with condensing all arguments down to a one page document.  Jeffrey omitted some example and supporting arguments.</w:t>
       </w:r>
-      <w:bookmarkStart w:id="0" w:name="_GoBack"/>
-      <w:bookmarkEnd w:id="0"/>
     </w:p>
     <w:sectPr>
-      <w:headerReference w:type="default" r:id="rId8"/>
-      <w:footerReference w:type="default" r:id="rId9"/>
+      <w:headerReference w:type="even" r:id="rId8"/>
+      <w:headerReference w:type="default" r:id="rId9"/>
+      <w:footerReference w:type="even" r:id="rId10"/>
+      <w:footerReference w:type="default" r:id="rId11"/>
+      <w:headerReference w:type="first" r:id="rId12"/>
+      <w:footerReference w:type="first" r:id="rId13"/>
       <w:pgSz w:w="12240" w:h="15840"/>
       <w:pgMar w:top="1440" w:right="1440" w:bottom="1440" w:left="1440" w:header="720" w:footer="720" w:gutter="0"/>
       <w:cols w:space="720"/>
@@ -488,7 +428,7 @@
 </file>
 
 <file path=word/endnotes.xml><?xml version="1.0" encoding="utf-8"?>
-<w:endnotes xmlns:wpc="http://schemas.microsoft.com/office/word/2010/wordprocessingCanvas" xmlns:mc="http://schemas.openxmlformats.org/markup-compatibility/2006" xmlns:o="urn:schemas-microsoft-com:office:office" xmlns:r="http://schemas.openxmlformats.org/officeDocument/2006/relationships" xmlns:m="http://schemas.openxmlformats.org/officeDocument/2006/math" xmlns:v="urn:schemas-microsoft-com:vml" xmlns:wp14="http://schemas.microsoft.com/office/word/2010/wordprocessingDrawing" xmlns:wp="http://schemas.openxmlformats.org/drawingml/2006/wordprocessingDrawing" xmlns:w10="urn:schemas-microsoft-com:office:word" xmlns:w="http://schemas.openxmlformats.org/wordprocessingml/2006/main" xmlns:w14="http://schemas.microsoft.com/office/word/2010/wordml" xmlns:wpg="http://schemas.microsoft.com/office/word/2010/wordprocessingGroup" xmlns:wpi="http://schemas.microsoft.com/office/word/2010/wordprocessingInk" xmlns:wne="http://schemas.microsoft.com/office/word/2006/wordml" xmlns:wps="http://schemas.microsoft.com/office/word/2010/wordprocessingShape" mc:Ignorable="w14 wp14">
+<w:endnotes xmlns:wpc="http://schemas.microsoft.com/office/word/2010/wordprocessingCanvas" xmlns:mo="http://schemas.microsoft.com/office/mac/office/2008/main" xmlns:mc="http://schemas.openxmlformats.org/markup-compatibility/2006" xmlns:mv="urn:schemas-microsoft-com:mac:vml" xmlns:o="urn:schemas-microsoft-com:office:office" xmlns:r="http://schemas.openxmlformats.org/officeDocument/2006/relationships" xmlns:m="http://schemas.openxmlformats.org/officeDocument/2006/math" xmlns:v="urn:schemas-microsoft-com:vml" xmlns:wp14="http://schemas.microsoft.com/office/word/2010/wordprocessingDrawing" xmlns:wp="http://schemas.openxmlformats.org/drawingml/2006/wordprocessingDrawing" xmlns:w10="urn:schemas-microsoft-com:office:word" xmlns:w="http://schemas.openxmlformats.org/wordprocessingml/2006/main" xmlns:w14="http://schemas.microsoft.com/office/word/2010/wordml" xmlns:wpg="http://schemas.microsoft.com/office/word/2010/wordprocessingGroup" xmlns:wpi="http://schemas.microsoft.com/office/word/2010/wordprocessingInk" xmlns:wne="http://schemas.microsoft.com/office/word/2006/wordml" xmlns:wps="http://schemas.microsoft.com/office/word/2010/wordprocessingShape" mc:Ignorable="w14 wp14">
   <w:endnote w:type="separator" w:id="-1">
     <w:p>
       <w:pPr>
@@ -513,7 +453,17 @@
 </file>
 
 <file path=word/footer1.xml><?xml version="1.0" encoding="utf-8"?>
-<w:ftr xmlns:wpc="http://schemas.microsoft.com/office/word/2010/wordprocessingCanvas" xmlns:mc="http://schemas.openxmlformats.org/markup-compatibility/2006" xmlns:o="urn:schemas-microsoft-com:office:office" xmlns:r="http://schemas.openxmlformats.org/officeDocument/2006/relationships" xmlns:m="http://schemas.openxmlformats.org/officeDocument/2006/math" xmlns:v="urn:schemas-microsoft-com:vml" xmlns:wp14="http://schemas.microsoft.com/office/word/2010/wordprocessingDrawing" xmlns:wp="http://schemas.openxmlformats.org/drawingml/2006/wordprocessingDrawing" xmlns:w10="urn:schemas-microsoft-com:office:word" xmlns:w="http://schemas.openxmlformats.org/wordprocessingml/2006/main" xmlns:w14="http://schemas.microsoft.com/office/word/2010/wordml" xmlns:wpg="http://schemas.microsoft.com/office/word/2010/wordprocessingGroup" xmlns:wpi="http://schemas.microsoft.com/office/word/2010/wordprocessingInk" xmlns:wne="http://schemas.microsoft.com/office/word/2006/wordml" xmlns:wps="http://schemas.microsoft.com/office/word/2010/wordprocessingShape" mc:Ignorable="w14 wp14">
+<w:ftr xmlns:wpc="http://schemas.microsoft.com/office/word/2010/wordprocessingCanvas" xmlns:mo="http://schemas.microsoft.com/office/mac/office/2008/main" xmlns:mc="http://schemas.openxmlformats.org/markup-compatibility/2006" xmlns:mv="urn:schemas-microsoft-com:mac:vml" xmlns:o="urn:schemas-microsoft-com:office:office" xmlns:r="http://schemas.openxmlformats.org/officeDocument/2006/relationships" xmlns:m="http://schemas.openxmlformats.org/officeDocument/2006/math" xmlns:v="urn:schemas-microsoft-com:vml" xmlns:wp14="http://schemas.microsoft.com/office/word/2010/wordprocessingDrawing" xmlns:wp="http://schemas.openxmlformats.org/drawingml/2006/wordprocessingDrawing" xmlns:w10="urn:schemas-microsoft-com:office:word" xmlns:w="http://schemas.openxmlformats.org/wordprocessingml/2006/main" xmlns:w14="http://schemas.microsoft.com/office/word/2010/wordml" xmlns:wpg="http://schemas.microsoft.com/office/word/2010/wordprocessingGroup" xmlns:wpi="http://schemas.microsoft.com/office/word/2010/wordprocessingInk" xmlns:wne="http://schemas.microsoft.com/office/word/2006/wordml" xmlns:wps="http://schemas.microsoft.com/office/word/2010/wordprocessingShape" mc:Ignorable="w14 wp14">
+  <w:p>
+    <w:pPr>
+      <w:pStyle w:val="Footer"/>
+    </w:pPr>
+  </w:p>
+</w:ftr>
+</file>
+
+<file path=word/footer2.xml><?xml version="1.0" encoding="utf-8"?>
+<w:ftr xmlns:wpc="http://schemas.microsoft.com/office/word/2010/wordprocessingCanvas" xmlns:mo="http://schemas.microsoft.com/office/mac/office/2008/main" xmlns:mc="http://schemas.openxmlformats.org/markup-compatibility/2006" xmlns:mv="urn:schemas-microsoft-com:mac:vml" xmlns:o="urn:schemas-microsoft-com:office:office" xmlns:r="http://schemas.openxmlformats.org/officeDocument/2006/relationships" xmlns:m="http://schemas.openxmlformats.org/officeDocument/2006/math" xmlns:v="urn:schemas-microsoft-com:vml" xmlns:wp14="http://schemas.microsoft.com/office/word/2010/wordprocessingDrawing" xmlns:wp="http://schemas.openxmlformats.org/drawingml/2006/wordprocessingDrawing" xmlns:w10="urn:schemas-microsoft-com:office:word" xmlns:w="http://schemas.openxmlformats.org/wordprocessingml/2006/main" xmlns:w14="http://schemas.microsoft.com/office/word/2010/wordml" xmlns:wpg="http://schemas.microsoft.com/office/word/2010/wordprocessingGroup" xmlns:wpi="http://schemas.microsoft.com/office/word/2010/wordprocessingInk" xmlns:wne="http://schemas.microsoft.com/office/word/2006/wordml" xmlns:wps="http://schemas.microsoft.com/office/word/2010/wordprocessingShape" mc:Ignorable="w14 wp14">
   <w:p>
     <w:pPr>
       <w:jc w:val="right"/>
@@ -540,8 +490,18 @@
 </w:ftr>
 </file>
 
+<file path=word/footer3.xml><?xml version="1.0" encoding="utf-8"?>
+<w:ftr xmlns:wpc="http://schemas.microsoft.com/office/word/2010/wordprocessingCanvas" xmlns:mo="http://schemas.microsoft.com/office/mac/office/2008/main" xmlns:mc="http://schemas.openxmlformats.org/markup-compatibility/2006" xmlns:mv="urn:schemas-microsoft-com:mac:vml" xmlns:o="urn:schemas-microsoft-com:office:office" xmlns:r="http://schemas.openxmlformats.org/officeDocument/2006/relationships" xmlns:m="http://schemas.openxmlformats.org/officeDocument/2006/math" xmlns:v="urn:schemas-microsoft-com:vml" xmlns:wp14="http://schemas.microsoft.com/office/word/2010/wordprocessingDrawing" xmlns:wp="http://schemas.openxmlformats.org/drawingml/2006/wordprocessingDrawing" xmlns:w10="urn:schemas-microsoft-com:office:word" xmlns:w="http://schemas.openxmlformats.org/wordprocessingml/2006/main" xmlns:w14="http://schemas.microsoft.com/office/word/2010/wordml" xmlns:wpg="http://schemas.microsoft.com/office/word/2010/wordprocessingGroup" xmlns:wpi="http://schemas.microsoft.com/office/word/2010/wordprocessingInk" xmlns:wne="http://schemas.microsoft.com/office/word/2006/wordml" xmlns:wps="http://schemas.microsoft.com/office/word/2010/wordprocessingShape" mc:Ignorable="w14 wp14">
+  <w:p>
+    <w:pPr>
+      <w:pStyle w:val="Footer"/>
+    </w:pPr>
+  </w:p>
+</w:ftr>
+</file>
+
 <file path=word/footnotes.xml><?xml version="1.0" encoding="utf-8"?>
-<w:footnotes xmlns:wpc="http://schemas.microsoft.com/office/word/2010/wordprocessingCanvas" xmlns:mc="http://schemas.openxmlformats.org/markup-compatibility/2006" xmlns:o="urn:schemas-microsoft-com:office:office" xmlns:r="http://schemas.openxmlformats.org/officeDocument/2006/relationships" xmlns:m="http://schemas.openxmlformats.org/officeDocument/2006/math" xmlns:v="urn:schemas-microsoft-com:vml" xmlns:wp14="http://schemas.microsoft.com/office/word/2010/wordprocessingDrawing" xmlns:wp="http://schemas.openxmlformats.org/drawingml/2006/wordprocessingDrawing" xmlns:w10="urn:schemas-microsoft-com:office:word" xmlns:w="http://schemas.openxmlformats.org/wordprocessingml/2006/main" xmlns:w14="http://schemas.microsoft.com/office/word/2010/wordml" xmlns:wpg="http://schemas.microsoft.com/office/word/2010/wordprocessingGroup" xmlns:wpi="http://schemas.microsoft.com/office/word/2010/wordprocessingInk" xmlns:wne="http://schemas.microsoft.com/office/word/2006/wordml" xmlns:wps="http://schemas.microsoft.com/office/word/2010/wordprocessingShape" mc:Ignorable="w14 wp14">
+<w:footnotes xmlns:wpc="http://schemas.microsoft.com/office/word/2010/wordprocessingCanvas" xmlns:mo="http://schemas.microsoft.com/office/mac/office/2008/main" xmlns:mc="http://schemas.openxmlformats.org/markup-compatibility/2006" xmlns:mv="urn:schemas-microsoft-com:mac:vml" xmlns:o="urn:schemas-microsoft-com:office:office" xmlns:r="http://schemas.openxmlformats.org/officeDocument/2006/relationships" xmlns:m="http://schemas.openxmlformats.org/officeDocument/2006/math" xmlns:v="urn:schemas-microsoft-com:vml" xmlns:wp14="http://schemas.microsoft.com/office/word/2010/wordprocessingDrawing" xmlns:wp="http://schemas.openxmlformats.org/drawingml/2006/wordprocessingDrawing" xmlns:w10="urn:schemas-microsoft-com:office:word" xmlns:w="http://schemas.openxmlformats.org/wordprocessingml/2006/main" xmlns:w14="http://schemas.microsoft.com/office/word/2010/wordml" xmlns:wpg="http://schemas.microsoft.com/office/word/2010/wordprocessingGroup" xmlns:wpi="http://schemas.microsoft.com/office/word/2010/wordprocessingInk" xmlns:wne="http://schemas.microsoft.com/office/word/2006/wordml" xmlns:wps="http://schemas.microsoft.com/office/word/2010/wordprocessingShape" mc:Ignorable="w14 wp14">
   <w:footnote w:type="separator" w:id="-1">
     <w:p>
       <w:pPr>
@@ -566,7 +526,17 @@
 </file>
 
 <file path=word/header1.xml><?xml version="1.0" encoding="utf-8"?>
-<w:hdr xmlns:wpc="http://schemas.microsoft.com/office/word/2010/wordprocessingCanvas" xmlns:mc="http://schemas.openxmlformats.org/markup-compatibility/2006" xmlns:o="urn:schemas-microsoft-com:office:office" xmlns:r="http://schemas.openxmlformats.org/officeDocument/2006/relationships" xmlns:m="http://schemas.openxmlformats.org/officeDocument/2006/math" xmlns:v="urn:schemas-microsoft-com:vml" xmlns:wp14="http://schemas.microsoft.com/office/word/2010/wordprocessingDrawing" xmlns:wp="http://schemas.openxmlformats.org/drawingml/2006/wordprocessingDrawing" xmlns:w10="urn:schemas-microsoft-com:office:word" xmlns:w="http://schemas.openxmlformats.org/wordprocessingml/2006/main" xmlns:w14="http://schemas.microsoft.com/office/word/2010/wordml" xmlns:wpg="http://schemas.microsoft.com/office/word/2010/wordprocessingGroup" xmlns:wpi="http://schemas.microsoft.com/office/word/2010/wordprocessingInk" xmlns:wne="http://schemas.microsoft.com/office/word/2006/wordml" xmlns:wps="http://schemas.microsoft.com/office/word/2010/wordprocessingShape" mc:Ignorable="w14 wp14">
+<w:hdr xmlns:wpc="http://schemas.microsoft.com/office/word/2010/wordprocessingCanvas" xmlns:mo="http://schemas.microsoft.com/office/mac/office/2008/main" xmlns:mc="http://schemas.openxmlformats.org/markup-compatibility/2006" xmlns:mv="urn:schemas-microsoft-com:mac:vml" xmlns:o="urn:schemas-microsoft-com:office:office" xmlns:r="http://schemas.openxmlformats.org/officeDocument/2006/relationships" xmlns:m="http://schemas.openxmlformats.org/officeDocument/2006/math" xmlns:v="urn:schemas-microsoft-com:vml" xmlns:wp14="http://schemas.microsoft.com/office/word/2010/wordprocessingDrawing" xmlns:wp="http://schemas.openxmlformats.org/drawingml/2006/wordprocessingDrawing" xmlns:w10="urn:schemas-microsoft-com:office:word" xmlns:w="http://schemas.openxmlformats.org/wordprocessingml/2006/main" xmlns:w14="http://schemas.microsoft.com/office/word/2010/wordml" xmlns:wpg="http://schemas.microsoft.com/office/word/2010/wordprocessingGroup" xmlns:wpi="http://schemas.microsoft.com/office/word/2010/wordprocessingInk" xmlns:wne="http://schemas.microsoft.com/office/word/2006/wordml" xmlns:wps="http://schemas.microsoft.com/office/word/2010/wordprocessingShape" mc:Ignorable="w14 wp14">
+  <w:p>
+    <w:pPr>
+      <w:pStyle w:val="Header"/>
+    </w:pPr>
+  </w:p>
+</w:hdr>
+</file>
+
+<file path=word/header2.xml><?xml version="1.0" encoding="utf-8"?>
+<w:hdr xmlns:wpc="http://schemas.microsoft.com/office/word/2010/wordprocessingCanvas" xmlns:mo="http://schemas.microsoft.com/office/mac/office/2008/main" xmlns:mc="http://schemas.openxmlformats.org/markup-compatibility/2006" xmlns:mv="urn:schemas-microsoft-com:mac:vml" xmlns:o="urn:schemas-microsoft-com:office:office" xmlns:r="http://schemas.openxmlformats.org/officeDocument/2006/relationships" xmlns:m="http://schemas.openxmlformats.org/officeDocument/2006/math" xmlns:v="urn:schemas-microsoft-com:vml" xmlns:wp14="http://schemas.microsoft.com/office/word/2010/wordprocessingDrawing" xmlns:wp="http://schemas.openxmlformats.org/drawingml/2006/wordprocessingDrawing" xmlns:w10="urn:schemas-microsoft-com:office:word" xmlns:w="http://schemas.openxmlformats.org/wordprocessingml/2006/main" xmlns:w14="http://schemas.microsoft.com/office/word/2010/wordml" xmlns:wpg="http://schemas.microsoft.com/office/word/2010/wordprocessingGroup" xmlns:wpi="http://schemas.microsoft.com/office/word/2010/wordprocessingInk" xmlns:wne="http://schemas.microsoft.com/office/word/2006/wordml" xmlns:wps="http://schemas.microsoft.com/office/word/2010/wordprocessingShape" mc:Ignorable="w14 wp14">
   <w:p>
     <w:pPr>
       <w:rPr>
@@ -577,8 +547,16 @@
       <w:rPr>
         <w:color w:val="404040" w:themeColor="text1" w:themeTint="BF"/>
       </w:rPr>
-      <w:t>February 15</w:t>
+      <w:t>F</w:t>
     </w:r>
+    <w:r>
+      <w:rPr>
+        <w:color w:val="404040" w:themeColor="text1" w:themeTint="BF"/>
+      </w:rPr>
+      <w:t>ebruary 13</w:t>
+    </w:r>
+    <w:bookmarkStart w:id="0" w:name="_GoBack"/>
+    <w:bookmarkEnd w:id="0"/>
     <w:r>
       <w:rPr>
         <w:color w:val="404040" w:themeColor="text1" w:themeTint="BF"/>
@@ -589,8 +567,18 @@
 </w:hdr>
 </file>
 
+<file path=word/header3.xml><?xml version="1.0" encoding="utf-8"?>
+<w:hdr xmlns:wpc="http://schemas.microsoft.com/office/word/2010/wordprocessingCanvas" xmlns:mo="http://schemas.microsoft.com/office/mac/office/2008/main" xmlns:mc="http://schemas.openxmlformats.org/markup-compatibility/2006" xmlns:mv="urn:schemas-microsoft-com:mac:vml" xmlns:o="urn:schemas-microsoft-com:office:office" xmlns:r="http://schemas.openxmlformats.org/officeDocument/2006/relationships" xmlns:m="http://schemas.openxmlformats.org/officeDocument/2006/math" xmlns:v="urn:schemas-microsoft-com:vml" xmlns:wp14="http://schemas.microsoft.com/office/word/2010/wordprocessingDrawing" xmlns:wp="http://schemas.openxmlformats.org/drawingml/2006/wordprocessingDrawing" xmlns:w10="urn:schemas-microsoft-com:office:word" xmlns:w="http://schemas.openxmlformats.org/wordprocessingml/2006/main" xmlns:w14="http://schemas.microsoft.com/office/word/2010/wordml" xmlns:wpg="http://schemas.microsoft.com/office/word/2010/wordprocessingGroup" xmlns:wpi="http://schemas.microsoft.com/office/word/2010/wordprocessingInk" xmlns:wne="http://schemas.microsoft.com/office/word/2006/wordml" xmlns:wps="http://schemas.microsoft.com/office/word/2010/wordprocessingShape" mc:Ignorable="w14 wp14">
+  <w:p>
+    <w:pPr>
+      <w:pStyle w:val="Header"/>
+    </w:pPr>
+  </w:p>
+</w:hdr>
+</file>
+
 <file path=word/numbering.xml><?xml version="1.0" encoding="utf-8"?>
-<w:numbering xmlns:wpc="http://schemas.microsoft.com/office/word/2010/wordprocessingCanvas" xmlns:mc="http://schemas.openxmlformats.org/markup-compatibility/2006" xmlns:o="urn:schemas-microsoft-com:office:office" xmlns:r="http://schemas.openxmlformats.org/officeDocument/2006/relationships" xmlns:m="http://schemas.openxmlformats.org/officeDocument/2006/math" xmlns:v="urn:schemas-microsoft-com:vml" xmlns:wp14="http://schemas.microsoft.com/office/word/2010/wordprocessingDrawing" xmlns:wp="http://schemas.openxmlformats.org/drawingml/2006/wordprocessingDrawing" xmlns:w10="urn:schemas-microsoft-com:office:word" xmlns:w="http://schemas.openxmlformats.org/wordprocessingml/2006/main" xmlns:w14="http://schemas.microsoft.com/office/word/2010/wordml" xmlns:wpg="http://schemas.microsoft.com/office/word/2010/wordprocessingGroup" xmlns:wpi="http://schemas.microsoft.com/office/word/2010/wordprocessingInk" xmlns:wne="http://schemas.microsoft.com/office/word/2006/wordml" xmlns:wps="http://schemas.microsoft.com/office/word/2010/wordprocessingShape" mc:Ignorable="w14 wp14">
+<w:numbering xmlns:wpc="http://schemas.microsoft.com/office/word/2010/wordprocessingCanvas" xmlns:mo="http://schemas.microsoft.com/office/mac/office/2008/main" xmlns:mc="http://schemas.openxmlformats.org/markup-compatibility/2006" xmlns:mv="urn:schemas-microsoft-com:mac:vml" xmlns:o="urn:schemas-microsoft-com:office:office" xmlns:r="http://schemas.openxmlformats.org/officeDocument/2006/relationships" xmlns:m="http://schemas.openxmlformats.org/officeDocument/2006/math" xmlns:v="urn:schemas-microsoft-com:vml" xmlns:wp14="http://schemas.microsoft.com/office/word/2010/wordprocessingDrawing" xmlns:wp="http://schemas.openxmlformats.org/drawingml/2006/wordprocessingDrawing" xmlns:w10="urn:schemas-microsoft-com:office:word" xmlns:w="http://schemas.openxmlformats.org/wordprocessingml/2006/main" xmlns:w14="http://schemas.microsoft.com/office/word/2010/wordml" xmlns:wpg="http://schemas.microsoft.com/office/word/2010/wordprocessingGroup" xmlns:wpi="http://schemas.microsoft.com/office/word/2010/wordprocessingInk" xmlns:wne="http://schemas.microsoft.com/office/word/2006/wordml" xmlns:wps="http://schemas.microsoft.com/office/word/2010/wordprocessingShape" mc:Ignorable="w14 wp14">
   <w:abstractNum w:abstractNumId="0">
     <w:nsid w:val="72FB5AC8"/>
     <w:multiLevelType w:val="multilevel"/>
@@ -843,7 +831,7 @@
       </w:pPr>
     </w:pPrDefault>
   </w:docDefaults>
-  <w:latentStyles w:defLockedState="0" w:defUIPriority="99" w:defSemiHidden="1" w:defUnhideWhenUsed="1" w:defQFormat="0" w:count="267">
+  <w:latentStyles w:defLockedState="0" w:defUIPriority="99" w:defSemiHidden="1" w:defUnhideWhenUsed="1" w:defQFormat="0" w:count="276">
     <w:lsdException w:name="Normal" w:semiHidden="0" w:uiPriority="0" w:unhideWhenUsed="0" w:qFormat="1"/>
     <w:lsdException w:name="heading 1" w:semiHidden="0" w:uiPriority="9" w:unhideWhenUsed="0" w:qFormat="1"/>
     <w:lsdException w:name="heading 2" w:uiPriority="9" w:qFormat="1"/>
@@ -1191,7 +1179,7 @@
 </file>
 
 <file path=word/stylesWithEffects.xml><?xml version="1.0" encoding="utf-8"?>
-<w:styles xmlns:wpc="http://schemas.microsoft.com/office/word/2010/wordprocessingCanvas" xmlns:mc="http://schemas.openxmlformats.org/markup-compatibility/2006" xmlns:o="urn:schemas-microsoft-com:office:office" xmlns:r="http://schemas.openxmlformats.org/officeDocument/2006/relationships" xmlns:m="http://schemas.openxmlformats.org/officeDocument/2006/math" xmlns:v="urn:schemas-microsoft-com:vml" xmlns:wp14="http://schemas.microsoft.com/office/word/2010/wordprocessingDrawing" xmlns:wp="http://schemas.openxmlformats.org/drawingml/2006/wordprocessingDrawing" xmlns:w10="urn:schemas-microsoft-com:office:word" xmlns:w="http://schemas.openxmlformats.org/wordprocessingml/2006/main" xmlns:w14="http://schemas.microsoft.com/office/word/2010/wordml" xmlns:wpg="http://schemas.microsoft.com/office/word/2010/wordprocessingGroup" xmlns:wpi="http://schemas.microsoft.com/office/word/2010/wordprocessingInk" xmlns:wne="http://schemas.microsoft.com/office/word/2006/wordml" xmlns:wps="http://schemas.microsoft.com/office/word/2010/wordprocessingShape" mc:Ignorable="w14 wp14">
+<w:styles xmlns:wpc="http://schemas.microsoft.com/office/word/2010/wordprocessingCanvas" xmlns:mo="http://schemas.microsoft.com/office/mac/office/2008/main" xmlns:mc="http://schemas.openxmlformats.org/markup-compatibility/2006" xmlns:mv="urn:schemas-microsoft-com:mac:vml" xmlns:o="urn:schemas-microsoft-com:office:office" xmlns:r="http://schemas.openxmlformats.org/officeDocument/2006/relationships" xmlns:m="http://schemas.openxmlformats.org/officeDocument/2006/math" xmlns:v="urn:schemas-microsoft-com:vml" xmlns:wp14="http://schemas.microsoft.com/office/word/2010/wordprocessingDrawing" xmlns:wp="http://schemas.openxmlformats.org/drawingml/2006/wordprocessingDrawing" xmlns:w10="urn:schemas-microsoft-com:office:word" xmlns:w="http://schemas.openxmlformats.org/wordprocessingml/2006/main" xmlns:w14="http://schemas.microsoft.com/office/word/2010/wordml" xmlns:wpg="http://schemas.microsoft.com/office/word/2010/wordprocessingGroup" xmlns:wpi="http://schemas.microsoft.com/office/word/2010/wordprocessingInk" xmlns:wne="http://schemas.microsoft.com/office/word/2006/wordml" xmlns:wps="http://schemas.microsoft.com/office/word/2010/wordprocessingShape" mc:Ignorable="w14 wp14">
   <w:docDefaults>
     <w:rPrDefault>
       <w:rPr>
@@ -1207,7 +1195,7 @@
       </w:pPr>
     </w:pPrDefault>
   </w:docDefaults>
-  <w:latentStyles w:defLockedState="0" w:defUIPriority="99" w:defSemiHidden="1" w:defUnhideWhenUsed="1" w:defQFormat="0" w:count="267">
+  <w:latentStyles w:defLockedState="0" w:defUIPriority="99" w:defSemiHidden="1" w:defUnhideWhenUsed="1" w:defQFormat="0" w:count="276">
     <w:lsdException w:name="Normal" w:semiHidden="0" w:uiPriority="0" w:unhideWhenUsed="0" w:qFormat="1"/>
     <w:lsdException w:name="heading 1" w:semiHidden="0" w:uiPriority="9" w:unhideWhenUsed="0" w:qFormat="1"/>
     <w:lsdException w:name="heading 2" w:uiPriority="9" w:qFormat="1"/>

</xml_diff>